<commit_message>
Actualización del MER y DG_C
</commit_message>
<xml_diff>
--- a/Proyecto SEACH/DOCUMENTOS DE GESTIÓN DE ACTIVIDADES ADMINISTRATIVAS/1-Administración general y organización/Archivos IEEE.docx
+++ b/Proyecto SEACH/DOCUMENTOS DE GESTIÓN DE ACTIVIDADES ADMINISTRATIVAS/1-Administración general y organización/Archivos IEEE.docx
@@ -5770,21 +5770,7 @@
         <w:rPr>
           <w:color w:val="292929"/>
         </w:rPr>
-        <w:t xml:space="preserve">El documento no establece los tiempos, costos, ni tampoco respecto a funcionamientos necesarios para usarlo ya que </w:t>
-      </w:r>
-      <w:proofErr w:type="gramStart"/>
-      <w:r>
-        <w:rPr>
-          <w:color w:val="292929"/>
-        </w:rPr>
-        <w:t>estos se encuentra</w:t>
-      </w:r>
-      <w:proofErr w:type="gramEnd"/>
-      <w:r>
-        <w:rPr>
-          <w:color w:val="292929"/>
-        </w:rPr>
-        <w:t xml:space="preserve"> en otros, así poder tener y manejar un orden respecto a la información que se esta manejando</w:t>
+        <w:t>El documento no establece los tiempos, costos, ni tampoco respecto a funcionamientos necesarios para usarlo ya que estos se encuentra en otros, así poder tener y manejar un orden respecto a la información que se esta manejando</w:t>
       </w:r>
     </w:p>
     <w:p>
@@ -18524,1391 +18510,6 @@
     <w:p>
       <w:pPr>
         <w:ind w:leftChars="0" w:left="0" w:firstLineChars="0" w:firstLine="0"/>
-        <w:rPr>
-          <w:b/>
-          <w:sz w:val="24"/>
-        </w:rPr>
-      </w:pPr>
-    </w:p>
-    <w:p>
-      <w:pPr>
-        <w:ind w:leftChars="0" w:left="0" w:firstLineChars="0" w:firstLine="0"/>
-        <w:rPr>
-          <w:b/>
-          <w:sz w:val="24"/>
-        </w:rPr>
-      </w:pPr>
-    </w:p>
-    <w:tbl>
-      <w:tblPr>
-        <w:tblStyle w:val="afff3"/>
-        <w:tblW w:w="8835" w:type="dxa"/>
-        <w:tblInd w:w="0" w:type="dxa"/>
-        <w:tblLayout w:type="fixed"/>
-        <w:tblLook w:val="0400" w:firstRow="0" w:lastRow="0" w:firstColumn="0" w:lastColumn="0" w:noHBand="0" w:noVBand="1"/>
-      </w:tblPr>
-      <w:tblGrid>
-        <w:gridCol w:w="1830"/>
-        <w:gridCol w:w="7005"/>
-      </w:tblGrid>
-      <w:tr>
-        <w:tc>
-          <w:tcPr>
-            <w:tcW w:w="1830" w:type="dxa"/>
-            <w:tcBorders>
-              <w:top w:val="single" w:sz="4" w:space="0" w:color="C5E0B3"/>
-              <w:left w:val="single" w:sz="4" w:space="0" w:color="C5E0B3"/>
-              <w:bottom w:val="single" w:sz="12" w:space="0" w:color="A8D08D"/>
-              <w:right w:val="single" w:sz="4" w:space="0" w:color="C5E0B3"/>
-            </w:tcBorders>
-            <w:shd w:val="clear" w:color="auto" w:fill="A8D08D"/>
-            <w:tcMar>
-              <w:top w:w="0" w:type="dxa"/>
-              <w:left w:w="108" w:type="dxa"/>
-              <w:bottom w:w="0" w:type="dxa"/>
-              <w:right w:w="108" w:type="dxa"/>
-            </w:tcMar>
-          </w:tcPr>
-          <w:p>
-            <w:pPr>
-              <w:ind w:left="0" w:hanging="2"/>
-              <w:rPr>
-                <w:rFonts w:ascii="Times New Roman" w:eastAsia="Times New Roman" w:hAnsi="Times New Roman" w:cs="Times New Roman"/>
-                <w:sz w:val="24"/>
-              </w:rPr>
-            </w:pPr>
-            <w:r>
-              <w:rPr>
-                <w:b/>
-              </w:rPr>
-              <w:t>Identificación del requerimiento:</w:t>
-            </w:r>
-          </w:p>
-        </w:tc>
-        <w:tc>
-          <w:tcPr>
-            <w:tcW w:w="7005" w:type="dxa"/>
-            <w:tcBorders>
-              <w:top w:val="single" w:sz="4" w:space="0" w:color="C5E0B3"/>
-              <w:left w:val="single" w:sz="4" w:space="0" w:color="C5E0B3"/>
-              <w:bottom w:val="single" w:sz="12" w:space="0" w:color="A8D08D"/>
-              <w:right w:val="single" w:sz="4" w:space="0" w:color="C5E0B3"/>
-            </w:tcBorders>
-            <w:shd w:val="clear" w:color="auto" w:fill="A8D08D"/>
-            <w:tcMar>
-              <w:top w:w="0" w:type="dxa"/>
-              <w:left w:w="108" w:type="dxa"/>
-              <w:bottom w:w="0" w:type="dxa"/>
-              <w:right w:w="108" w:type="dxa"/>
-            </w:tcMar>
-          </w:tcPr>
-          <w:p>
-            <w:pPr>
-              <w:ind w:left="0" w:hanging="2"/>
-              <w:rPr>
-                <w:rFonts w:ascii="Times New Roman" w:eastAsia="Times New Roman" w:hAnsi="Times New Roman" w:cs="Times New Roman"/>
-                <w:sz w:val="24"/>
-              </w:rPr>
-            </w:pPr>
-            <w:r>
-              <w:rPr>
-                <w:b/>
-              </w:rPr>
-              <w:t>RF</w:t>
-            </w:r>
-            <w:r>
-              <w:rPr>
-                <w:b/>
-              </w:rPr>
-              <w:t>2</w:t>
-            </w:r>
-            <w:r>
-              <w:rPr>
-                <w:b/>
-              </w:rPr>
-              <w:t>1</w:t>
-            </w:r>
-          </w:p>
-        </w:tc>
-      </w:tr>
-      <w:tr>
-        <w:tc>
-          <w:tcPr>
-            <w:tcW w:w="1830" w:type="dxa"/>
-            <w:tcBorders>
-              <w:top w:val="single" w:sz="12" w:space="0" w:color="A8D08D"/>
-              <w:left w:val="single" w:sz="4" w:space="0" w:color="C5E0B3"/>
-              <w:bottom w:val="single" w:sz="4" w:space="0" w:color="C5E0B3"/>
-              <w:right w:val="single" w:sz="4" w:space="0" w:color="C5E0B3"/>
-            </w:tcBorders>
-            <w:tcMar>
-              <w:top w:w="0" w:type="dxa"/>
-              <w:left w:w="108" w:type="dxa"/>
-              <w:bottom w:w="0" w:type="dxa"/>
-              <w:right w:w="108" w:type="dxa"/>
-            </w:tcMar>
-          </w:tcPr>
-          <w:p>
-            <w:pPr>
-              <w:ind w:left="0" w:hanging="2"/>
-              <w:rPr>
-                <w:rFonts w:ascii="Times New Roman" w:eastAsia="Times New Roman" w:hAnsi="Times New Roman" w:cs="Times New Roman"/>
-                <w:sz w:val="24"/>
-              </w:rPr>
-            </w:pPr>
-            <w:r>
-              <w:rPr>
-                <w:b/>
-              </w:rPr>
-              <w:t>Nombre del Requerimiento:</w:t>
-            </w:r>
-          </w:p>
-        </w:tc>
-        <w:tc>
-          <w:tcPr>
-            <w:tcW w:w="7005" w:type="dxa"/>
-            <w:tcBorders>
-              <w:top w:val="single" w:sz="12" w:space="0" w:color="A8D08D"/>
-              <w:left w:val="single" w:sz="4" w:space="0" w:color="C5E0B3"/>
-              <w:bottom w:val="single" w:sz="4" w:space="0" w:color="C5E0B3"/>
-              <w:right w:val="single" w:sz="4" w:space="0" w:color="C5E0B3"/>
-            </w:tcBorders>
-            <w:tcMar>
-              <w:top w:w="0" w:type="dxa"/>
-              <w:left w:w="108" w:type="dxa"/>
-              <w:bottom w:w="0" w:type="dxa"/>
-              <w:right w:w="108" w:type="dxa"/>
-            </w:tcMar>
-          </w:tcPr>
-          <w:p>
-            <w:pPr>
-              <w:ind w:leftChars="0" w:left="0" w:firstLineChars="0" w:firstLine="0"/>
-              <w:rPr>
-                <w:rFonts w:ascii="Times New Roman" w:eastAsia="Times New Roman" w:hAnsi="Times New Roman" w:cs="Times New Roman"/>
-                <w:sz w:val="24"/>
-              </w:rPr>
-            </w:pPr>
-            <w:r>
-              <w:rPr>
-                <w:rFonts w:ascii="Times New Roman" w:eastAsia="Times New Roman" w:hAnsi="Times New Roman" w:cs="Times New Roman"/>
-                <w:sz w:val="24"/>
-              </w:rPr>
-              <w:t xml:space="preserve">Crear Super Administrador </w:t>
-            </w:r>
-          </w:p>
-        </w:tc>
-      </w:tr>
-      <w:tr>
-        <w:tc>
-          <w:tcPr>
-            <w:tcW w:w="1830" w:type="dxa"/>
-            <w:tcBorders>
-              <w:top w:val="single" w:sz="4" w:space="0" w:color="C5E0B3"/>
-              <w:left w:val="single" w:sz="4" w:space="0" w:color="C5E0B3"/>
-              <w:bottom w:val="single" w:sz="4" w:space="0" w:color="C5E0B3"/>
-              <w:right w:val="single" w:sz="4" w:space="0" w:color="C5E0B3"/>
-            </w:tcBorders>
-            <w:tcMar>
-              <w:top w:w="0" w:type="dxa"/>
-              <w:left w:w="108" w:type="dxa"/>
-              <w:bottom w:w="0" w:type="dxa"/>
-              <w:right w:w="108" w:type="dxa"/>
-            </w:tcMar>
-          </w:tcPr>
-          <w:p>
-            <w:pPr>
-              <w:ind w:left="0" w:hanging="2"/>
-              <w:rPr>
-                <w:rFonts w:ascii="Times New Roman" w:eastAsia="Times New Roman" w:hAnsi="Times New Roman" w:cs="Times New Roman"/>
-                <w:sz w:val="24"/>
-              </w:rPr>
-            </w:pPr>
-            <w:r>
-              <w:rPr>
-                <w:b/>
-              </w:rPr>
-              <w:t>Características:</w:t>
-            </w:r>
-          </w:p>
-        </w:tc>
-        <w:tc>
-          <w:tcPr>
-            <w:tcW w:w="7005" w:type="dxa"/>
-            <w:tcBorders>
-              <w:top w:val="single" w:sz="4" w:space="0" w:color="C5E0B3"/>
-              <w:left w:val="single" w:sz="4" w:space="0" w:color="C5E0B3"/>
-              <w:bottom w:val="single" w:sz="4" w:space="0" w:color="C5E0B3"/>
-              <w:right w:val="single" w:sz="4" w:space="0" w:color="C5E0B3"/>
-            </w:tcBorders>
-            <w:tcMar>
-              <w:top w:w="0" w:type="dxa"/>
-              <w:left w:w="108" w:type="dxa"/>
-              <w:bottom w:w="0" w:type="dxa"/>
-              <w:right w:w="108" w:type="dxa"/>
-            </w:tcMar>
-          </w:tcPr>
-          <w:p>
-            <w:pPr>
-              <w:ind w:left="0" w:hanging="2"/>
-              <w:rPr>
-                <w:rFonts w:ascii="Times New Roman" w:eastAsia="Times New Roman" w:hAnsi="Times New Roman" w:cs="Times New Roman"/>
-                <w:sz w:val="24"/>
-              </w:rPr>
-            </w:pPr>
-            <w:r>
-              <w:rPr>
-                <w:rFonts w:ascii="Times New Roman" w:eastAsia="Times New Roman" w:hAnsi="Times New Roman" w:cs="Times New Roman"/>
-                <w:sz w:val="24"/>
-              </w:rPr>
-              <w:t>Es un rol para modificar o controlar el sistema</w:t>
-            </w:r>
-          </w:p>
-        </w:tc>
-      </w:tr>
-      <w:tr>
-        <w:tc>
-          <w:tcPr>
-            <w:tcW w:w="1830" w:type="dxa"/>
-            <w:tcBorders>
-              <w:top w:val="single" w:sz="4" w:space="0" w:color="C5E0B3"/>
-              <w:left w:val="single" w:sz="4" w:space="0" w:color="C5E0B3"/>
-              <w:bottom w:val="single" w:sz="4" w:space="0" w:color="C5E0B3"/>
-              <w:right w:val="single" w:sz="4" w:space="0" w:color="C5E0B3"/>
-            </w:tcBorders>
-            <w:tcMar>
-              <w:top w:w="0" w:type="dxa"/>
-              <w:left w:w="108" w:type="dxa"/>
-              <w:bottom w:w="0" w:type="dxa"/>
-              <w:right w:w="108" w:type="dxa"/>
-            </w:tcMar>
-          </w:tcPr>
-          <w:p>
-            <w:pPr>
-              <w:ind w:left="0" w:hanging="2"/>
-              <w:rPr>
-                <w:rFonts w:ascii="Times New Roman" w:eastAsia="Times New Roman" w:hAnsi="Times New Roman" w:cs="Times New Roman"/>
-                <w:sz w:val="24"/>
-              </w:rPr>
-            </w:pPr>
-            <w:r>
-              <w:rPr>
-                <w:b/>
-              </w:rPr>
-              <w:t>Descripción del requerimiento:</w:t>
-            </w:r>
-          </w:p>
-        </w:tc>
-        <w:tc>
-          <w:tcPr>
-            <w:tcW w:w="7005" w:type="dxa"/>
-            <w:tcBorders>
-              <w:top w:val="single" w:sz="4" w:space="0" w:color="C5E0B3"/>
-              <w:left w:val="single" w:sz="4" w:space="0" w:color="C5E0B3"/>
-              <w:bottom w:val="single" w:sz="4" w:space="0" w:color="C5E0B3"/>
-              <w:right w:val="single" w:sz="4" w:space="0" w:color="C5E0B3"/>
-            </w:tcBorders>
-            <w:tcMar>
-              <w:top w:w="0" w:type="dxa"/>
-              <w:left w:w="108" w:type="dxa"/>
-              <w:bottom w:w="0" w:type="dxa"/>
-              <w:right w:w="108" w:type="dxa"/>
-            </w:tcMar>
-          </w:tcPr>
-          <w:p>
-            <w:pPr>
-              <w:ind w:left="0" w:hanging="2"/>
-              <w:rPr>
-                <w:rFonts w:ascii="Times New Roman" w:eastAsia="Times New Roman" w:hAnsi="Times New Roman" w:cs="Times New Roman"/>
-                <w:sz w:val="24"/>
-              </w:rPr>
-            </w:pPr>
-            <w:r>
-              <w:rPr>
-                <w:rFonts w:ascii="Times New Roman" w:eastAsia="Times New Roman" w:hAnsi="Times New Roman" w:cs="Times New Roman"/>
-                <w:sz w:val="24"/>
-              </w:rPr>
-              <w:t xml:space="preserve">Se </w:t>
-            </w:r>
-            <w:r>
-              <w:rPr>
-                <w:rFonts w:ascii="Times New Roman" w:eastAsia="Times New Roman" w:hAnsi="Times New Roman" w:cs="Times New Roman"/>
-                <w:sz w:val="24"/>
-              </w:rPr>
-              <w:t>creará</w:t>
-            </w:r>
-            <w:r>
-              <w:rPr>
-                <w:rFonts w:ascii="Times New Roman" w:eastAsia="Times New Roman" w:hAnsi="Times New Roman" w:cs="Times New Roman"/>
-                <w:sz w:val="24"/>
-              </w:rPr>
-              <w:t xml:space="preserve"> para que los desarrolladores puedan hacerle </w:t>
-            </w:r>
-            <w:r>
-              <w:rPr>
-                <w:rFonts w:ascii="Times New Roman" w:eastAsia="Times New Roman" w:hAnsi="Times New Roman" w:cs="Times New Roman"/>
-                <w:sz w:val="24"/>
-              </w:rPr>
-              <w:t>mantenimiento</w:t>
-            </w:r>
-          </w:p>
-          <w:p>
-            <w:pPr>
-              <w:ind w:left="0" w:hanging="2"/>
-              <w:rPr>
-                <w:rFonts w:ascii="Times New Roman" w:eastAsia="Times New Roman" w:hAnsi="Times New Roman" w:cs="Times New Roman"/>
-                <w:sz w:val="24"/>
-              </w:rPr>
-            </w:pPr>
-          </w:p>
-        </w:tc>
-      </w:tr>
-      <w:tr>
-        <w:tc>
-          <w:tcPr>
-            <w:tcW w:w="1830" w:type="dxa"/>
-            <w:tcBorders>
-              <w:top w:val="single" w:sz="4" w:space="0" w:color="C5E0B3"/>
-              <w:left w:val="single" w:sz="4" w:space="0" w:color="C5E0B3"/>
-              <w:bottom w:val="single" w:sz="4" w:space="0" w:color="C5E0B3"/>
-              <w:right w:val="single" w:sz="4" w:space="0" w:color="C5E0B3"/>
-            </w:tcBorders>
-            <w:tcMar>
-              <w:top w:w="0" w:type="dxa"/>
-              <w:left w:w="108" w:type="dxa"/>
-              <w:bottom w:w="0" w:type="dxa"/>
-              <w:right w:w="108" w:type="dxa"/>
-            </w:tcMar>
-          </w:tcPr>
-          <w:p>
-            <w:pPr>
-              <w:ind w:left="0" w:hanging="2"/>
-              <w:rPr>
-                <w:rFonts w:ascii="Times New Roman" w:eastAsia="Times New Roman" w:hAnsi="Times New Roman" w:cs="Times New Roman"/>
-                <w:sz w:val="24"/>
-              </w:rPr>
-            </w:pPr>
-            <w:r>
-              <w:rPr>
-                <w:b/>
-              </w:rPr>
-              <w:t>Requerimiento NO funcional:</w:t>
-            </w:r>
-          </w:p>
-        </w:tc>
-        <w:tc>
-          <w:tcPr>
-            <w:tcW w:w="7005" w:type="dxa"/>
-            <w:tcBorders>
-              <w:top w:val="single" w:sz="4" w:space="0" w:color="C5E0B3"/>
-              <w:left w:val="single" w:sz="4" w:space="0" w:color="C5E0B3"/>
-              <w:bottom w:val="single" w:sz="4" w:space="0" w:color="C5E0B3"/>
-              <w:right w:val="single" w:sz="4" w:space="0" w:color="C5E0B3"/>
-            </w:tcBorders>
-            <w:tcMar>
-              <w:top w:w="0" w:type="dxa"/>
-              <w:left w:w="108" w:type="dxa"/>
-              <w:bottom w:w="0" w:type="dxa"/>
-              <w:right w:w="108" w:type="dxa"/>
-            </w:tcMar>
-          </w:tcPr>
-          <w:p>
-            <w:pPr>
-              <w:ind w:left="0" w:hanging="2"/>
-            </w:pPr>
-          </w:p>
-        </w:tc>
-      </w:tr>
-      <w:tr>
-        <w:tc>
-          <w:tcPr>
-            <w:tcW w:w="8835" w:type="dxa"/>
-            <w:gridSpan w:val="2"/>
-            <w:tcBorders>
-              <w:top w:val="single" w:sz="4" w:space="0" w:color="C5E0B3"/>
-              <w:left w:val="single" w:sz="4" w:space="0" w:color="C5E0B3"/>
-              <w:bottom w:val="single" w:sz="4" w:space="0" w:color="C5E0B3"/>
-              <w:right w:val="single" w:sz="4" w:space="0" w:color="C5E0B3"/>
-            </w:tcBorders>
-            <w:tcMar>
-              <w:top w:w="0" w:type="dxa"/>
-              <w:left w:w="108" w:type="dxa"/>
-              <w:bottom w:w="0" w:type="dxa"/>
-              <w:right w:w="108" w:type="dxa"/>
-            </w:tcMar>
-          </w:tcPr>
-          <w:p>
-            <w:pPr>
-              <w:ind w:left="0" w:hanging="2"/>
-              <w:rPr>
-                <w:rFonts w:ascii="Times New Roman" w:eastAsia="Times New Roman" w:hAnsi="Times New Roman" w:cs="Times New Roman"/>
-                <w:sz w:val="24"/>
-              </w:rPr>
-            </w:pPr>
-            <w:r>
-              <w:rPr>
-                <w:b/>
-              </w:rPr>
-              <w:t>Prioridad del requerimiento:</w:t>
-            </w:r>
-          </w:p>
-          <w:p>
-            <w:pPr>
-              <w:ind w:left="0" w:hanging="2"/>
-              <w:rPr>
-                <w:rFonts w:ascii="Times New Roman" w:eastAsia="Times New Roman" w:hAnsi="Times New Roman" w:cs="Times New Roman"/>
-                <w:sz w:val="24"/>
-              </w:rPr>
-            </w:pPr>
-            <w:r>
-              <w:rPr>
-                <w:b/>
-              </w:rPr>
-              <w:t>Alta</w:t>
-            </w:r>
-          </w:p>
-        </w:tc>
-      </w:tr>
-    </w:tbl>
-    <w:p>
-      <w:pPr>
-        <w:ind w:leftChars="0" w:left="0" w:firstLineChars="0" w:firstLine="0"/>
-        <w:rPr>
-          <w:b/>
-          <w:sz w:val="24"/>
-        </w:rPr>
-      </w:pPr>
-    </w:p>
-    <w:p>
-      <w:pPr>
-        <w:ind w:leftChars="0" w:left="0" w:firstLineChars="0" w:firstLine="0"/>
-        <w:rPr>
-          <w:b/>
-          <w:sz w:val="24"/>
-        </w:rPr>
-      </w:pPr>
-    </w:p>
-    <w:p>
-      <w:pPr>
-        <w:ind w:leftChars="0" w:left="0" w:firstLineChars="0" w:firstLine="0"/>
-        <w:rPr>
-          <w:b/>
-          <w:sz w:val="24"/>
-        </w:rPr>
-      </w:pPr>
-    </w:p>
-    <w:p>
-      <w:pPr>
-        <w:ind w:leftChars="0" w:left="0" w:firstLineChars="0" w:firstLine="0"/>
-        <w:rPr>
-          <w:b/>
-          <w:sz w:val="24"/>
-        </w:rPr>
-      </w:pPr>
-    </w:p>
-    <w:p>
-      <w:pPr>
-        <w:ind w:leftChars="0" w:left="0" w:firstLineChars="0" w:firstLine="0"/>
-        <w:rPr>
-          <w:b/>
-          <w:sz w:val="24"/>
-        </w:rPr>
-      </w:pPr>
-    </w:p>
-    <w:tbl>
-      <w:tblPr>
-        <w:tblStyle w:val="afff3"/>
-        <w:tblW w:w="8835" w:type="dxa"/>
-        <w:tblInd w:w="0" w:type="dxa"/>
-        <w:tblLayout w:type="fixed"/>
-        <w:tblLook w:val="0400" w:firstRow="0" w:lastRow="0" w:firstColumn="0" w:lastColumn="0" w:noHBand="0" w:noVBand="1"/>
-      </w:tblPr>
-      <w:tblGrid>
-        <w:gridCol w:w="1830"/>
-        <w:gridCol w:w="7005"/>
-      </w:tblGrid>
-      <w:tr>
-        <w:tc>
-          <w:tcPr>
-            <w:tcW w:w="1830" w:type="dxa"/>
-            <w:tcBorders>
-              <w:top w:val="single" w:sz="4" w:space="0" w:color="C5E0B3"/>
-              <w:left w:val="single" w:sz="4" w:space="0" w:color="C5E0B3"/>
-              <w:bottom w:val="single" w:sz="12" w:space="0" w:color="A8D08D"/>
-              <w:right w:val="single" w:sz="4" w:space="0" w:color="C5E0B3"/>
-            </w:tcBorders>
-            <w:shd w:val="clear" w:color="auto" w:fill="A8D08D"/>
-            <w:tcMar>
-              <w:top w:w="0" w:type="dxa"/>
-              <w:left w:w="108" w:type="dxa"/>
-              <w:bottom w:w="0" w:type="dxa"/>
-              <w:right w:w="108" w:type="dxa"/>
-            </w:tcMar>
-          </w:tcPr>
-          <w:p>
-            <w:pPr>
-              <w:ind w:left="0" w:hanging="2"/>
-              <w:rPr>
-                <w:rFonts w:ascii="Times New Roman" w:eastAsia="Times New Roman" w:hAnsi="Times New Roman" w:cs="Times New Roman"/>
-                <w:sz w:val="24"/>
-              </w:rPr>
-            </w:pPr>
-            <w:r>
-              <w:rPr>
-                <w:b/>
-              </w:rPr>
-              <w:t>Identificación del requerimiento:</w:t>
-            </w:r>
-          </w:p>
-        </w:tc>
-        <w:tc>
-          <w:tcPr>
-            <w:tcW w:w="7005" w:type="dxa"/>
-            <w:tcBorders>
-              <w:top w:val="single" w:sz="4" w:space="0" w:color="C5E0B3"/>
-              <w:left w:val="single" w:sz="4" w:space="0" w:color="C5E0B3"/>
-              <w:bottom w:val="single" w:sz="12" w:space="0" w:color="A8D08D"/>
-              <w:right w:val="single" w:sz="4" w:space="0" w:color="C5E0B3"/>
-            </w:tcBorders>
-            <w:shd w:val="clear" w:color="auto" w:fill="A8D08D"/>
-            <w:tcMar>
-              <w:top w:w="0" w:type="dxa"/>
-              <w:left w:w="108" w:type="dxa"/>
-              <w:bottom w:w="0" w:type="dxa"/>
-              <w:right w:w="108" w:type="dxa"/>
-            </w:tcMar>
-          </w:tcPr>
-          <w:p>
-            <w:pPr>
-              <w:ind w:left="0" w:hanging="2"/>
-              <w:rPr>
-                <w:rFonts w:ascii="Times New Roman" w:eastAsia="Times New Roman" w:hAnsi="Times New Roman" w:cs="Times New Roman"/>
-                <w:sz w:val="24"/>
-              </w:rPr>
-            </w:pPr>
-            <w:r>
-              <w:rPr>
-                <w:b/>
-              </w:rPr>
-              <w:t>RF</w:t>
-            </w:r>
-            <w:r>
-              <w:rPr>
-                <w:b/>
-              </w:rPr>
-              <w:t>2</w:t>
-            </w:r>
-            <w:r>
-              <w:rPr>
-                <w:b/>
-              </w:rPr>
-              <w:t>2</w:t>
-            </w:r>
-          </w:p>
-        </w:tc>
-      </w:tr>
-      <w:tr>
-        <w:tc>
-          <w:tcPr>
-            <w:tcW w:w="1830" w:type="dxa"/>
-            <w:tcBorders>
-              <w:top w:val="single" w:sz="12" w:space="0" w:color="A8D08D"/>
-              <w:left w:val="single" w:sz="4" w:space="0" w:color="C5E0B3"/>
-              <w:bottom w:val="single" w:sz="4" w:space="0" w:color="C5E0B3"/>
-              <w:right w:val="single" w:sz="4" w:space="0" w:color="C5E0B3"/>
-            </w:tcBorders>
-            <w:tcMar>
-              <w:top w:w="0" w:type="dxa"/>
-              <w:left w:w="108" w:type="dxa"/>
-              <w:bottom w:w="0" w:type="dxa"/>
-              <w:right w:w="108" w:type="dxa"/>
-            </w:tcMar>
-          </w:tcPr>
-          <w:p>
-            <w:pPr>
-              <w:ind w:left="0" w:hanging="2"/>
-              <w:rPr>
-                <w:rFonts w:ascii="Times New Roman" w:eastAsia="Times New Roman" w:hAnsi="Times New Roman" w:cs="Times New Roman"/>
-                <w:sz w:val="24"/>
-              </w:rPr>
-            </w:pPr>
-            <w:r>
-              <w:rPr>
-                <w:b/>
-              </w:rPr>
-              <w:t>Nombre del Requerimiento:</w:t>
-            </w:r>
-          </w:p>
-        </w:tc>
-        <w:tc>
-          <w:tcPr>
-            <w:tcW w:w="7005" w:type="dxa"/>
-            <w:tcBorders>
-              <w:top w:val="single" w:sz="12" w:space="0" w:color="A8D08D"/>
-              <w:left w:val="single" w:sz="4" w:space="0" w:color="C5E0B3"/>
-              <w:bottom w:val="single" w:sz="4" w:space="0" w:color="C5E0B3"/>
-              <w:right w:val="single" w:sz="4" w:space="0" w:color="C5E0B3"/>
-            </w:tcBorders>
-            <w:tcMar>
-              <w:top w:w="0" w:type="dxa"/>
-              <w:left w:w="108" w:type="dxa"/>
-              <w:bottom w:w="0" w:type="dxa"/>
-              <w:right w:w="108" w:type="dxa"/>
-            </w:tcMar>
-          </w:tcPr>
-          <w:p>
-            <w:pPr>
-              <w:ind w:leftChars="0" w:left="0" w:firstLineChars="0" w:firstLine="0"/>
-              <w:rPr>
-                <w:rFonts w:ascii="Times New Roman" w:eastAsia="Times New Roman" w:hAnsi="Times New Roman" w:cs="Times New Roman"/>
-                <w:sz w:val="24"/>
-              </w:rPr>
-            </w:pPr>
-            <w:r>
-              <w:rPr>
-                <w:rFonts w:ascii="Times New Roman" w:eastAsia="Times New Roman" w:hAnsi="Times New Roman" w:cs="Times New Roman"/>
-                <w:sz w:val="24"/>
-              </w:rPr>
-              <w:t xml:space="preserve">Consultar </w:t>
-            </w:r>
-            <w:r>
-              <w:rPr>
-                <w:rFonts w:ascii="Times New Roman" w:eastAsia="Times New Roman" w:hAnsi="Times New Roman" w:cs="Times New Roman"/>
-                <w:sz w:val="24"/>
-              </w:rPr>
-              <w:t>Super Administrador</w:t>
-            </w:r>
-          </w:p>
-        </w:tc>
-      </w:tr>
-      <w:tr>
-        <w:tc>
-          <w:tcPr>
-            <w:tcW w:w="1830" w:type="dxa"/>
-            <w:tcBorders>
-              <w:top w:val="single" w:sz="4" w:space="0" w:color="C5E0B3"/>
-              <w:left w:val="single" w:sz="4" w:space="0" w:color="C5E0B3"/>
-              <w:bottom w:val="single" w:sz="4" w:space="0" w:color="C5E0B3"/>
-              <w:right w:val="single" w:sz="4" w:space="0" w:color="C5E0B3"/>
-            </w:tcBorders>
-            <w:tcMar>
-              <w:top w:w="0" w:type="dxa"/>
-              <w:left w:w="108" w:type="dxa"/>
-              <w:bottom w:w="0" w:type="dxa"/>
-              <w:right w:w="108" w:type="dxa"/>
-            </w:tcMar>
-          </w:tcPr>
-          <w:p>
-            <w:pPr>
-              <w:ind w:left="0" w:hanging="2"/>
-              <w:rPr>
-                <w:rFonts w:ascii="Times New Roman" w:eastAsia="Times New Roman" w:hAnsi="Times New Roman" w:cs="Times New Roman"/>
-                <w:sz w:val="24"/>
-              </w:rPr>
-            </w:pPr>
-            <w:r>
-              <w:rPr>
-                <w:b/>
-              </w:rPr>
-              <w:t>Características:</w:t>
-            </w:r>
-          </w:p>
-        </w:tc>
-        <w:tc>
-          <w:tcPr>
-            <w:tcW w:w="7005" w:type="dxa"/>
-            <w:tcBorders>
-              <w:top w:val="single" w:sz="4" w:space="0" w:color="C5E0B3"/>
-              <w:left w:val="single" w:sz="4" w:space="0" w:color="C5E0B3"/>
-              <w:bottom w:val="single" w:sz="4" w:space="0" w:color="C5E0B3"/>
-              <w:right w:val="single" w:sz="4" w:space="0" w:color="C5E0B3"/>
-            </w:tcBorders>
-            <w:tcMar>
-              <w:top w:w="0" w:type="dxa"/>
-              <w:left w:w="108" w:type="dxa"/>
-              <w:bottom w:w="0" w:type="dxa"/>
-              <w:right w:w="108" w:type="dxa"/>
-            </w:tcMar>
-          </w:tcPr>
-          <w:p>
-            <w:pPr>
-              <w:ind w:left="0" w:hanging="2"/>
-              <w:rPr>
-                <w:rFonts w:ascii="Times New Roman" w:eastAsia="Times New Roman" w:hAnsi="Times New Roman" w:cs="Times New Roman"/>
-                <w:sz w:val="24"/>
-              </w:rPr>
-            </w:pPr>
-            <w:r>
-              <w:rPr>
-                <w:rFonts w:ascii="Times New Roman" w:eastAsia="Times New Roman" w:hAnsi="Times New Roman" w:cs="Times New Roman"/>
-                <w:sz w:val="24"/>
-              </w:rPr>
-              <w:t>Es un rol para modificar o controlar el sistema</w:t>
-            </w:r>
-          </w:p>
-        </w:tc>
-      </w:tr>
-      <w:tr>
-        <w:tc>
-          <w:tcPr>
-            <w:tcW w:w="1830" w:type="dxa"/>
-            <w:tcBorders>
-              <w:top w:val="single" w:sz="4" w:space="0" w:color="C5E0B3"/>
-              <w:left w:val="single" w:sz="4" w:space="0" w:color="C5E0B3"/>
-              <w:bottom w:val="single" w:sz="4" w:space="0" w:color="C5E0B3"/>
-              <w:right w:val="single" w:sz="4" w:space="0" w:color="C5E0B3"/>
-            </w:tcBorders>
-            <w:tcMar>
-              <w:top w:w="0" w:type="dxa"/>
-              <w:left w:w="108" w:type="dxa"/>
-              <w:bottom w:w="0" w:type="dxa"/>
-              <w:right w:w="108" w:type="dxa"/>
-            </w:tcMar>
-          </w:tcPr>
-          <w:p>
-            <w:pPr>
-              <w:ind w:left="0" w:hanging="2"/>
-              <w:rPr>
-                <w:rFonts w:ascii="Times New Roman" w:eastAsia="Times New Roman" w:hAnsi="Times New Roman" w:cs="Times New Roman"/>
-                <w:sz w:val="24"/>
-              </w:rPr>
-            </w:pPr>
-            <w:r>
-              <w:rPr>
-                <w:b/>
-              </w:rPr>
-              <w:t>Descripción del requerimiento:</w:t>
-            </w:r>
-          </w:p>
-        </w:tc>
-        <w:tc>
-          <w:tcPr>
-            <w:tcW w:w="7005" w:type="dxa"/>
-            <w:tcBorders>
-              <w:top w:val="single" w:sz="4" w:space="0" w:color="C5E0B3"/>
-              <w:left w:val="single" w:sz="4" w:space="0" w:color="C5E0B3"/>
-              <w:bottom w:val="single" w:sz="4" w:space="0" w:color="C5E0B3"/>
-              <w:right w:val="single" w:sz="4" w:space="0" w:color="C5E0B3"/>
-            </w:tcBorders>
-            <w:tcMar>
-              <w:top w:w="0" w:type="dxa"/>
-              <w:left w:w="108" w:type="dxa"/>
-              <w:bottom w:w="0" w:type="dxa"/>
-              <w:right w:w="108" w:type="dxa"/>
-            </w:tcMar>
-          </w:tcPr>
-          <w:p>
-            <w:pPr>
-              <w:ind w:left="0" w:hanging="2"/>
-              <w:rPr>
-                <w:rFonts w:ascii="Times New Roman" w:eastAsia="Times New Roman" w:hAnsi="Times New Roman" w:cs="Times New Roman"/>
-                <w:sz w:val="24"/>
-              </w:rPr>
-            </w:pPr>
-            <w:r>
-              <w:rPr>
-                <w:rFonts w:ascii="Times New Roman" w:eastAsia="Times New Roman" w:hAnsi="Times New Roman" w:cs="Times New Roman"/>
-                <w:sz w:val="24"/>
-              </w:rPr>
-              <w:t xml:space="preserve">El </w:t>
-            </w:r>
-            <w:r>
-              <w:rPr>
-                <w:rFonts w:ascii="Times New Roman" w:eastAsia="Times New Roman" w:hAnsi="Times New Roman" w:cs="Times New Roman"/>
-                <w:sz w:val="24"/>
-              </w:rPr>
-              <w:t xml:space="preserve">super </w:t>
-            </w:r>
-            <w:r>
-              <w:rPr>
-                <w:rFonts w:ascii="Times New Roman" w:eastAsia="Times New Roman" w:hAnsi="Times New Roman" w:cs="Times New Roman"/>
-                <w:sz w:val="24"/>
-              </w:rPr>
-              <w:t xml:space="preserve">administrador </w:t>
-            </w:r>
-            <w:r>
-              <w:rPr>
-                <w:rFonts w:ascii="Times New Roman" w:eastAsia="Times New Roman" w:hAnsi="Times New Roman" w:cs="Times New Roman"/>
-                <w:sz w:val="24"/>
-              </w:rPr>
-              <w:t>podrá consultar las cosas registradas en el sistema</w:t>
-            </w:r>
-          </w:p>
-        </w:tc>
-      </w:tr>
-      <w:tr>
-        <w:tc>
-          <w:tcPr>
-            <w:tcW w:w="1830" w:type="dxa"/>
-            <w:tcBorders>
-              <w:top w:val="single" w:sz="4" w:space="0" w:color="C5E0B3"/>
-              <w:left w:val="single" w:sz="4" w:space="0" w:color="C5E0B3"/>
-              <w:bottom w:val="single" w:sz="4" w:space="0" w:color="C5E0B3"/>
-              <w:right w:val="single" w:sz="4" w:space="0" w:color="C5E0B3"/>
-            </w:tcBorders>
-            <w:tcMar>
-              <w:top w:w="0" w:type="dxa"/>
-              <w:left w:w="108" w:type="dxa"/>
-              <w:bottom w:w="0" w:type="dxa"/>
-              <w:right w:w="108" w:type="dxa"/>
-            </w:tcMar>
-          </w:tcPr>
-          <w:p>
-            <w:pPr>
-              <w:ind w:left="0" w:hanging="2"/>
-              <w:rPr>
-                <w:rFonts w:ascii="Times New Roman" w:eastAsia="Times New Roman" w:hAnsi="Times New Roman" w:cs="Times New Roman"/>
-                <w:sz w:val="24"/>
-              </w:rPr>
-            </w:pPr>
-            <w:r>
-              <w:rPr>
-                <w:b/>
-              </w:rPr>
-              <w:t>Requerimiento NO funcional:</w:t>
-            </w:r>
-          </w:p>
-        </w:tc>
-        <w:tc>
-          <w:tcPr>
-            <w:tcW w:w="7005" w:type="dxa"/>
-            <w:tcBorders>
-              <w:top w:val="single" w:sz="4" w:space="0" w:color="C5E0B3"/>
-              <w:left w:val="single" w:sz="4" w:space="0" w:color="C5E0B3"/>
-              <w:bottom w:val="single" w:sz="4" w:space="0" w:color="C5E0B3"/>
-              <w:right w:val="single" w:sz="4" w:space="0" w:color="C5E0B3"/>
-            </w:tcBorders>
-            <w:tcMar>
-              <w:top w:w="0" w:type="dxa"/>
-              <w:left w:w="108" w:type="dxa"/>
-              <w:bottom w:w="0" w:type="dxa"/>
-              <w:right w:w="108" w:type="dxa"/>
-            </w:tcMar>
-          </w:tcPr>
-          <w:p>
-            <w:pPr>
-              <w:ind w:left="0" w:hanging="2"/>
-            </w:pPr>
-          </w:p>
-        </w:tc>
-      </w:tr>
-      <w:tr>
-        <w:tc>
-          <w:tcPr>
-            <w:tcW w:w="8835" w:type="dxa"/>
-            <w:gridSpan w:val="2"/>
-            <w:tcBorders>
-              <w:top w:val="single" w:sz="4" w:space="0" w:color="C5E0B3"/>
-              <w:left w:val="single" w:sz="4" w:space="0" w:color="C5E0B3"/>
-              <w:bottom w:val="single" w:sz="4" w:space="0" w:color="C5E0B3"/>
-              <w:right w:val="single" w:sz="4" w:space="0" w:color="C5E0B3"/>
-            </w:tcBorders>
-            <w:tcMar>
-              <w:top w:w="0" w:type="dxa"/>
-              <w:left w:w="108" w:type="dxa"/>
-              <w:bottom w:w="0" w:type="dxa"/>
-              <w:right w:w="108" w:type="dxa"/>
-            </w:tcMar>
-          </w:tcPr>
-          <w:p>
-            <w:pPr>
-              <w:ind w:left="0" w:hanging="2"/>
-              <w:rPr>
-                <w:rFonts w:ascii="Times New Roman" w:eastAsia="Times New Roman" w:hAnsi="Times New Roman" w:cs="Times New Roman"/>
-                <w:sz w:val="24"/>
-              </w:rPr>
-            </w:pPr>
-            <w:r>
-              <w:rPr>
-                <w:b/>
-              </w:rPr>
-              <w:t>Prioridad del requerimiento:</w:t>
-            </w:r>
-          </w:p>
-          <w:p>
-            <w:pPr>
-              <w:ind w:left="0" w:hanging="2"/>
-              <w:rPr>
-                <w:rFonts w:ascii="Times New Roman" w:eastAsia="Times New Roman" w:hAnsi="Times New Roman" w:cs="Times New Roman"/>
-                <w:sz w:val="24"/>
-              </w:rPr>
-            </w:pPr>
-            <w:r>
-              <w:rPr>
-                <w:b/>
-              </w:rPr>
-              <w:t>Alta</w:t>
-            </w:r>
-          </w:p>
-        </w:tc>
-      </w:tr>
-    </w:tbl>
-    <w:p>
-      <w:pPr>
-        <w:ind w:leftChars="0" w:left="0" w:firstLineChars="0" w:firstLine="0"/>
-        <w:rPr>
-          <w:b/>
-          <w:sz w:val="24"/>
-        </w:rPr>
-      </w:pPr>
-    </w:p>
-    <w:p>
-      <w:pPr>
-        <w:ind w:leftChars="0" w:left="0" w:firstLineChars="0" w:firstLine="0"/>
-        <w:rPr>
-          <w:b/>
-          <w:sz w:val="24"/>
-        </w:rPr>
-      </w:pPr>
-    </w:p>
-    <w:p>
-      <w:pPr>
-        <w:ind w:leftChars="0" w:left="0" w:firstLineChars="0" w:firstLine="0"/>
-        <w:rPr>
-          <w:b/>
-          <w:sz w:val="24"/>
-        </w:rPr>
-      </w:pPr>
-    </w:p>
-    <w:tbl>
-      <w:tblPr>
-        <w:tblStyle w:val="afff3"/>
-        <w:tblW w:w="8835" w:type="dxa"/>
-        <w:tblInd w:w="0" w:type="dxa"/>
-        <w:tblLayout w:type="fixed"/>
-        <w:tblLook w:val="0400" w:firstRow="0" w:lastRow="0" w:firstColumn="0" w:lastColumn="0" w:noHBand="0" w:noVBand="1"/>
-      </w:tblPr>
-      <w:tblGrid>
-        <w:gridCol w:w="1830"/>
-        <w:gridCol w:w="7005"/>
-      </w:tblGrid>
-      <w:tr>
-        <w:tc>
-          <w:tcPr>
-            <w:tcW w:w="1830" w:type="dxa"/>
-            <w:tcBorders>
-              <w:top w:val="single" w:sz="4" w:space="0" w:color="C5E0B3"/>
-              <w:left w:val="single" w:sz="4" w:space="0" w:color="C5E0B3"/>
-              <w:bottom w:val="single" w:sz="12" w:space="0" w:color="A8D08D"/>
-              <w:right w:val="single" w:sz="4" w:space="0" w:color="C5E0B3"/>
-            </w:tcBorders>
-            <w:shd w:val="clear" w:color="auto" w:fill="A8D08D"/>
-            <w:tcMar>
-              <w:top w:w="0" w:type="dxa"/>
-              <w:left w:w="108" w:type="dxa"/>
-              <w:bottom w:w="0" w:type="dxa"/>
-              <w:right w:w="108" w:type="dxa"/>
-            </w:tcMar>
-          </w:tcPr>
-          <w:p>
-            <w:pPr>
-              <w:ind w:left="0" w:hanging="2"/>
-              <w:rPr>
-                <w:rFonts w:ascii="Times New Roman" w:eastAsia="Times New Roman" w:hAnsi="Times New Roman" w:cs="Times New Roman"/>
-                <w:sz w:val="24"/>
-              </w:rPr>
-            </w:pPr>
-            <w:r>
-              <w:rPr>
-                <w:b/>
-              </w:rPr>
-              <w:t>Identificación del requerimiento:</w:t>
-            </w:r>
-          </w:p>
-        </w:tc>
-        <w:tc>
-          <w:tcPr>
-            <w:tcW w:w="7005" w:type="dxa"/>
-            <w:tcBorders>
-              <w:top w:val="single" w:sz="4" w:space="0" w:color="C5E0B3"/>
-              <w:left w:val="single" w:sz="4" w:space="0" w:color="C5E0B3"/>
-              <w:bottom w:val="single" w:sz="12" w:space="0" w:color="A8D08D"/>
-              <w:right w:val="single" w:sz="4" w:space="0" w:color="C5E0B3"/>
-            </w:tcBorders>
-            <w:shd w:val="clear" w:color="auto" w:fill="A8D08D"/>
-            <w:tcMar>
-              <w:top w:w="0" w:type="dxa"/>
-              <w:left w:w="108" w:type="dxa"/>
-              <w:bottom w:w="0" w:type="dxa"/>
-              <w:right w:w="108" w:type="dxa"/>
-            </w:tcMar>
-          </w:tcPr>
-          <w:p>
-            <w:pPr>
-              <w:ind w:left="0" w:hanging="2"/>
-              <w:rPr>
-                <w:rFonts w:ascii="Times New Roman" w:eastAsia="Times New Roman" w:hAnsi="Times New Roman" w:cs="Times New Roman"/>
-                <w:sz w:val="24"/>
-              </w:rPr>
-            </w:pPr>
-            <w:r>
-              <w:rPr>
-                <w:b/>
-              </w:rPr>
-              <w:t>RF</w:t>
-            </w:r>
-            <w:r>
-              <w:rPr>
-                <w:b/>
-              </w:rPr>
-              <w:t>23</w:t>
-            </w:r>
-          </w:p>
-        </w:tc>
-      </w:tr>
-      <w:tr>
-        <w:tc>
-          <w:tcPr>
-            <w:tcW w:w="1830" w:type="dxa"/>
-            <w:tcBorders>
-              <w:top w:val="single" w:sz="12" w:space="0" w:color="A8D08D"/>
-              <w:left w:val="single" w:sz="4" w:space="0" w:color="C5E0B3"/>
-              <w:bottom w:val="single" w:sz="4" w:space="0" w:color="C5E0B3"/>
-              <w:right w:val="single" w:sz="4" w:space="0" w:color="C5E0B3"/>
-            </w:tcBorders>
-            <w:tcMar>
-              <w:top w:w="0" w:type="dxa"/>
-              <w:left w:w="108" w:type="dxa"/>
-              <w:bottom w:w="0" w:type="dxa"/>
-              <w:right w:w="108" w:type="dxa"/>
-            </w:tcMar>
-          </w:tcPr>
-          <w:p>
-            <w:pPr>
-              <w:ind w:left="0" w:hanging="2"/>
-              <w:rPr>
-                <w:rFonts w:ascii="Times New Roman" w:eastAsia="Times New Roman" w:hAnsi="Times New Roman" w:cs="Times New Roman"/>
-                <w:sz w:val="24"/>
-              </w:rPr>
-            </w:pPr>
-            <w:r>
-              <w:rPr>
-                <w:b/>
-              </w:rPr>
-              <w:t>Nombre del Requerimiento:</w:t>
-            </w:r>
-          </w:p>
-        </w:tc>
-        <w:tc>
-          <w:tcPr>
-            <w:tcW w:w="7005" w:type="dxa"/>
-            <w:tcBorders>
-              <w:top w:val="single" w:sz="12" w:space="0" w:color="A8D08D"/>
-              <w:left w:val="single" w:sz="4" w:space="0" w:color="C5E0B3"/>
-              <w:bottom w:val="single" w:sz="4" w:space="0" w:color="C5E0B3"/>
-              <w:right w:val="single" w:sz="4" w:space="0" w:color="C5E0B3"/>
-            </w:tcBorders>
-            <w:tcMar>
-              <w:top w:w="0" w:type="dxa"/>
-              <w:left w:w="108" w:type="dxa"/>
-              <w:bottom w:w="0" w:type="dxa"/>
-              <w:right w:w="108" w:type="dxa"/>
-            </w:tcMar>
-          </w:tcPr>
-          <w:p>
-            <w:pPr>
-              <w:ind w:leftChars="0" w:left="0" w:firstLineChars="0" w:firstLine="0"/>
-              <w:rPr>
-                <w:rFonts w:ascii="Times New Roman" w:eastAsia="Times New Roman" w:hAnsi="Times New Roman" w:cs="Times New Roman"/>
-                <w:sz w:val="24"/>
-              </w:rPr>
-            </w:pPr>
-            <w:r>
-              <w:rPr>
-                <w:rFonts w:ascii="Times New Roman" w:eastAsia="Times New Roman" w:hAnsi="Times New Roman" w:cs="Times New Roman"/>
-                <w:sz w:val="24"/>
-              </w:rPr>
-              <w:t>Modificar</w:t>
-            </w:r>
-            <w:r>
-              <w:rPr>
-                <w:rFonts w:ascii="Times New Roman" w:eastAsia="Times New Roman" w:hAnsi="Times New Roman" w:cs="Times New Roman"/>
-                <w:sz w:val="24"/>
-              </w:rPr>
-              <w:t xml:space="preserve"> Super Administrador</w:t>
-            </w:r>
-          </w:p>
-        </w:tc>
-      </w:tr>
-      <w:tr>
-        <w:tc>
-          <w:tcPr>
-            <w:tcW w:w="1830" w:type="dxa"/>
-            <w:tcBorders>
-              <w:top w:val="single" w:sz="4" w:space="0" w:color="C5E0B3"/>
-              <w:left w:val="single" w:sz="4" w:space="0" w:color="C5E0B3"/>
-              <w:bottom w:val="single" w:sz="4" w:space="0" w:color="C5E0B3"/>
-              <w:right w:val="single" w:sz="4" w:space="0" w:color="C5E0B3"/>
-            </w:tcBorders>
-            <w:tcMar>
-              <w:top w:w="0" w:type="dxa"/>
-              <w:left w:w="108" w:type="dxa"/>
-              <w:bottom w:w="0" w:type="dxa"/>
-              <w:right w:w="108" w:type="dxa"/>
-            </w:tcMar>
-          </w:tcPr>
-          <w:p>
-            <w:pPr>
-              <w:ind w:left="0" w:hanging="2"/>
-              <w:rPr>
-                <w:rFonts w:ascii="Times New Roman" w:eastAsia="Times New Roman" w:hAnsi="Times New Roman" w:cs="Times New Roman"/>
-                <w:sz w:val="24"/>
-              </w:rPr>
-            </w:pPr>
-            <w:r>
-              <w:rPr>
-                <w:b/>
-              </w:rPr>
-              <w:t>Características:</w:t>
-            </w:r>
-          </w:p>
-        </w:tc>
-        <w:tc>
-          <w:tcPr>
-            <w:tcW w:w="7005" w:type="dxa"/>
-            <w:tcBorders>
-              <w:top w:val="single" w:sz="4" w:space="0" w:color="C5E0B3"/>
-              <w:left w:val="single" w:sz="4" w:space="0" w:color="C5E0B3"/>
-              <w:bottom w:val="single" w:sz="4" w:space="0" w:color="C5E0B3"/>
-              <w:right w:val="single" w:sz="4" w:space="0" w:color="C5E0B3"/>
-            </w:tcBorders>
-            <w:tcMar>
-              <w:top w:w="0" w:type="dxa"/>
-              <w:left w:w="108" w:type="dxa"/>
-              <w:bottom w:w="0" w:type="dxa"/>
-              <w:right w:w="108" w:type="dxa"/>
-            </w:tcMar>
-          </w:tcPr>
-          <w:p>
-            <w:pPr>
-              <w:ind w:left="0" w:hanging="2"/>
-              <w:rPr>
-                <w:rFonts w:ascii="Times New Roman" w:eastAsia="Times New Roman" w:hAnsi="Times New Roman" w:cs="Times New Roman"/>
-                <w:sz w:val="24"/>
-              </w:rPr>
-            </w:pPr>
-            <w:r>
-              <w:rPr>
-                <w:rFonts w:ascii="Times New Roman" w:eastAsia="Times New Roman" w:hAnsi="Times New Roman" w:cs="Times New Roman"/>
-                <w:sz w:val="24"/>
-              </w:rPr>
-              <w:t>Es un rol para modificar o controlar el sistema</w:t>
-            </w:r>
-          </w:p>
-        </w:tc>
-      </w:tr>
-      <w:tr>
-        <w:tc>
-          <w:tcPr>
-            <w:tcW w:w="1830" w:type="dxa"/>
-            <w:tcBorders>
-              <w:top w:val="single" w:sz="4" w:space="0" w:color="C5E0B3"/>
-              <w:left w:val="single" w:sz="4" w:space="0" w:color="C5E0B3"/>
-              <w:bottom w:val="single" w:sz="4" w:space="0" w:color="C5E0B3"/>
-              <w:right w:val="single" w:sz="4" w:space="0" w:color="C5E0B3"/>
-            </w:tcBorders>
-            <w:tcMar>
-              <w:top w:w="0" w:type="dxa"/>
-              <w:left w:w="108" w:type="dxa"/>
-              <w:bottom w:w="0" w:type="dxa"/>
-              <w:right w:w="108" w:type="dxa"/>
-            </w:tcMar>
-          </w:tcPr>
-          <w:p>
-            <w:pPr>
-              <w:ind w:left="0" w:hanging="2"/>
-              <w:rPr>
-                <w:rFonts w:ascii="Times New Roman" w:eastAsia="Times New Roman" w:hAnsi="Times New Roman" w:cs="Times New Roman"/>
-                <w:sz w:val="24"/>
-              </w:rPr>
-            </w:pPr>
-            <w:r>
-              <w:rPr>
-                <w:b/>
-              </w:rPr>
-              <w:t>Descripción del requerimiento:</w:t>
-            </w:r>
-          </w:p>
-        </w:tc>
-        <w:tc>
-          <w:tcPr>
-            <w:tcW w:w="7005" w:type="dxa"/>
-            <w:tcBorders>
-              <w:top w:val="single" w:sz="4" w:space="0" w:color="C5E0B3"/>
-              <w:left w:val="single" w:sz="4" w:space="0" w:color="C5E0B3"/>
-              <w:bottom w:val="single" w:sz="4" w:space="0" w:color="C5E0B3"/>
-              <w:right w:val="single" w:sz="4" w:space="0" w:color="C5E0B3"/>
-            </w:tcBorders>
-            <w:tcMar>
-              <w:top w:w="0" w:type="dxa"/>
-              <w:left w:w="108" w:type="dxa"/>
-              <w:bottom w:w="0" w:type="dxa"/>
-              <w:right w:w="108" w:type="dxa"/>
-            </w:tcMar>
-          </w:tcPr>
-          <w:p>
-            <w:pPr>
-              <w:ind w:left="0" w:hanging="2"/>
-              <w:rPr>
-                <w:rFonts w:ascii="Times New Roman" w:eastAsia="Times New Roman" w:hAnsi="Times New Roman" w:cs="Times New Roman"/>
-                <w:sz w:val="24"/>
-              </w:rPr>
-            </w:pPr>
-            <w:r>
-              <w:rPr>
-                <w:rFonts w:ascii="Times New Roman" w:eastAsia="Times New Roman" w:hAnsi="Times New Roman" w:cs="Times New Roman"/>
-                <w:sz w:val="24"/>
-              </w:rPr>
-              <w:t>El super administrador podrá modificar los fallos que se presente en el sistema</w:t>
-            </w:r>
-          </w:p>
-        </w:tc>
-      </w:tr>
-      <w:tr>
-        <w:tc>
-          <w:tcPr>
-            <w:tcW w:w="1830" w:type="dxa"/>
-            <w:tcBorders>
-              <w:top w:val="single" w:sz="4" w:space="0" w:color="C5E0B3"/>
-              <w:left w:val="single" w:sz="4" w:space="0" w:color="C5E0B3"/>
-              <w:bottom w:val="single" w:sz="4" w:space="0" w:color="C5E0B3"/>
-              <w:right w:val="single" w:sz="4" w:space="0" w:color="C5E0B3"/>
-            </w:tcBorders>
-            <w:tcMar>
-              <w:top w:w="0" w:type="dxa"/>
-              <w:left w:w="108" w:type="dxa"/>
-              <w:bottom w:w="0" w:type="dxa"/>
-              <w:right w:w="108" w:type="dxa"/>
-            </w:tcMar>
-          </w:tcPr>
-          <w:p>
-            <w:pPr>
-              <w:ind w:left="0" w:hanging="2"/>
-              <w:rPr>
-                <w:rFonts w:ascii="Times New Roman" w:eastAsia="Times New Roman" w:hAnsi="Times New Roman" w:cs="Times New Roman"/>
-                <w:sz w:val="24"/>
-              </w:rPr>
-            </w:pPr>
-            <w:r>
-              <w:rPr>
-                <w:b/>
-              </w:rPr>
-              <w:t>Requerimiento NO funcional:</w:t>
-            </w:r>
-          </w:p>
-        </w:tc>
-        <w:tc>
-          <w:tcPr>
-            <w:tcW w:w="7005" w:type="dxa"/>
-            <w:tcBorders>
-              <w:top w:val="single" w:sz="4" w:space="0" w:color="C5E0B3"/>
-              <w:left w:val="single" w:sz="4" w:space="0" w:color="C5E0B3"/>
-              <w:bottom w:val="single" w:sz="4" w:space="0" w:color="C5E0B3"/>
-              <w:right w:val="single" w:sz="4" w:space="0" w:color="C5E0B3"/>
-            </w:tcBorders>
-            <w:tcMar>
-              <w:top w:w="0" w:type="dxa"/>
-              <w:left w:w="108" w:type="dxa"/>
-              <w:bottom w:w="0" w:type="dxa"/>
-              <w:right w:w="108" w:type="dxa"/>
-            </w:tcMar>
-          </w:tcPr>
-          <w:p>
-            <w:pPr>
-              <w:ind w:left="0" w:hanging="2"/>
-            </w:pPr>
-          </w:p>
-        </w:tc>
-      </w:tr>
-      <w:tr>
-        <w:tc>
-          <w:tcPr>
-            <w:tcW w:w="8835" w:type="dxa"/>
-            <w:gridSpan w:val="2"/>
-            <w:tcBorders>
-              <w:top w:val="single" w:sz="4" w:space="0" w:color="C5E0B3"/>
-              <w:left w:val="single" w:sz="4" w:space="0" w:color="C5E0B3"/>
-              <w:bottom w:val="single" w:sz="4" w:space="0" w:color="C5E0B3"/>
-              <w:right w:val="single" w:sz="4" w:space="0" w:color="C5E0B3"/>
-            </w:tcBorders>
-            <w:tcMar>
-              <w:top w:w="0" w:type="dxa"/>
-              <w:left w:w="108" w:type="dxa"/>
-              <w:bottom w:w="0" w:type="dxa"/>
-              <w:right w:w="108" w:type="dxa"/>
-            </w:tcMar>
-          </w:tcPr>
-          <w:p>
-            <w:pPr>
-              <w:ind w:left="0" w:hanging="2"/>
-              <w:rPr>
-                <w:rFonts w:ascii="Times New Roman" w:eastAsia="Times New Roman" w:hAnsi="Times New Roman" w:cs="Times New Roman"/>
-                <w:sz w:val="24"/>
-              </w:rPr>
-            </w:pPr>
-            <w:r>
-              <w:rPr>
-                <w:b/>
-              </w:rPr>
-              <w:t>Prioridad del requerimiento:</w:t>
-            </w:r>
-          </w:p>
-          <w:p>
-            <w:pPr>
-              <w:ind w:left="0" w:hanging="2"/>
-              <w:rPr>
-                <w:rFonts w:ascii="Times New Roman" w:eastAsia="Times New Roman" w:hAnsi="Times New Roman" w:cs="Times New Roman"/>
-                <w:sz w:val="24"/>
-              </w:rPr>
-            </w:pPr>
-            <w:r>
-              <w:rPr>
-                <w:b/>
-              </w:rPr>
-              <w:t>Alta</w:t>
-            </w:r>
-          </w:p>
-        </w:tc>
-      </w:tr>
-    </w:tbl>
-    <w:p>
-      <w:pPr>
-        <w:ind w:leftChars="0" w:left="0" w:firstLineChars="0" w:firstLine="0"/>
-        <w:rPr>
-          <w:b/>
-          <w:sz w:val="24"/>
-        </w:rPr>
-      </w:pPr>
-    </w:p>
-    <w:p>
-      <w:pPr>
-        <w:ind w:leftChars="0" w:left="0" w:firstLineChars="0" w:firstLine="0"/>
-        <w:rPr>
-          <w:b/>
-          <w:sz w:val="24"/>
-        </w:rPr>
-      </w:pPr>
-    </w:p>
-    <w:p>
-      <w:pPr>
-        <w:ind w:leftChars="0" w:left="0" w:firstLineChars="0" w:firstLine="0"/>
-        <w:rPr>
-          <w:b/>
-          <w:sz w:val="24"/>
-        </w:rPr>
-      </w:pPr>
-    </w:p>
-    <w:p>
-      <w:pPr>
-        <w:ind w:leftChars="0" w:left="0" w:firstLineChars="0" w:firstLine="0"/>
-        <w:rPr>
-          <w:b/>
-          <w:sz w:val="24"/>
-        </w:rPr>
-      </w:pPr>
-    </w:p>
-    <w:p>
-      <w:pPr>
-        <w:ind w:leftChars="0" w:left="0" w:firstLineChars="0" w:firstLine="0"/>
         <w:jc w:val="center"/>
         <w:rPr>
           <w:i/>
@@ -19921,7 +18522,6 @@
           <w:b/>
           <w:sz w:val="24"/>
         </w:rPr>
-        <w:lastRenderedPageBreak/>
         <w:t>Requerimientos No Funcionales.</w:t>
       </w:r>
     </w:p>
@@ -20930,25 +19530,7 @@
           <w:szCs w:val="20"/>
         </w:rPr>
         <w:lastRenderedPageBreak/>
-        <w:t xml:space="preserve">Especificación de quien debe realizar las tareas de mantenimiento, por </w:t>
-      </w:r>
-      <w:proofErr w:type="gramStart"/>
-      <w:r>
-        <w:rPr>
-          <w:i/>
-          <w:color w:val="000000" w:themeColor="text1"/>
-          <w:szCs w:val="20"/>
-        </w:rPr>
-        <w:t>ejemplo</w:t>
-      </w:r>
-      <w:proofErr w:type="gramEnd"/>
-      <w:r>
-        <w:rPr>
-          <w:i/>
-          <w:color w:val="000000" w:themeColor="text1"/>
-          <w:szCs w:val="20"/>
-        </w:rPr>
-        <w:t xml:space="preserve"> usuarios, o un desarrollador.</w:t>
+        <w:t>Especificación de quien debe realizar las tareas de mantenimiento, por ejemplo usuarios, o un desarrollador.</w:t>
       </w:r>
     </w:p>
     <w:p>
@@ -26710,28 +25292,28 @@
 </file>
 
 <file path=customXml/item1.xml><?xml version="1.0" encoding="utf-8"?>
+<b:Sources xmlns:b="http://schemas.openxmlformats.org/officeDocument/2006/bibliography" xmlns="http://schemas.openxmlformats.org/officeDocument/2006/bibliography" SelectedStyle="\APASixthEditionOfficeOnline.xsl" StyleName="APA" Version="6"/>
+</file>
+
+<file path=customXml/item2.xml><?xml version="1.0" encoding="utf-8"?>
 <go:gDocsCustomXmlDataStorage xmlns:go="http://customooxmlschemas.google.com/" xmlns:r="http://schemas.openxmlformats.org/officeDocument/2006/relationships">
   <go:docsCustomData xmlns:go="http://customooxmlschemas.google.com/" roundtripDataSignature="AMtx7mjtI1QBLzi4U6exEum6XuK+lHAnnA==">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</go:docsCustomData>
 </go:gDocsCustomXmlDataStorage>
 </file>
 
-<file path=customXml/item2.xml><?xml version="1.0" encoding="utf-8"?>
-<b:Sources xmlns:b="http://schemas.openxmlformats.org/officeDocument/2006/bibliography" xmlns="http://schemas.openxmlformats.org/officeDocument/2006/bibliography" SelectedStyle="\APASixthEditionOfficeOnline.xsl" StyleName="APA" Version="6"/>
+<file path=customXml/itemProps1.xml><?xml version="1.0" encoding="utf-8"?>
+<ds:datastoreItem xmlns:ds="http://schemas.openxmlformats.org/officeDocument/2006/customXml" ds:itemID="{C441EC5D-C518-4A11-AB0A-C685FD08DCAF}">
+  <ds:schemaRefs>
+    <ds:schemaRef ds:uri="http://schemas.openxmlformats.org/officeDocument/2006/bibliography"/>
+  </ds:schemaRefs>
+</ds:datastoreItem>
 </file>
 
-<file path=customXml/itemProps1.xml><?xml version="1.0" encoding="utf-8"?>
+<file path=customXml/itemProps2.xml><?xml version="1.0" encoding="utf-8"?>
 <ds:datastoreItem xmlns:ds="http://schemas.openxmlformats.org/officeDocument/2006/customXml" ds:itemID="{11111111-1234-1234-1234-123412341234}">
   <ds:schemaRefs>
     <ds:schemaRef ds:uri="http://customooxmlschemas.google.com/"/>
     <ds:schemaRef ds:uri="http://schemas.openxmlformats.org/officeDocument/2006/relationships"/>
   </ds:schemaRefs>
 </ds:datastoreItem>
-</file>
-
-<file path=customXml/itemProps2.xml><?xml version="1.0" encoding="utf-8"?>
-<ds:datastoreItem xmlns:ds="http://schemas.openxmlformats.org/officeDocument/2006/customXml" ds:itemID="{C441EC5D-C518-4A11-AB0A-C685FD08DCAF}">
-  <ds:schemaRefs>
-    <ds:schemaRef ds:uri="http://schemas.openxmlformats.org/officeDocument/2006/bibliography"/>
-  </ds:schemaRefs>
-</ds:datastoreItem>
 </file>
</xml_diff>